<commit_message>
added sqrt to ssd
</commit_message>
<xml_diff>
--- a/WS07/Workshop 7.docx
+++ b/WS07/Workshop 7.docx
@@ -1374,18 +1374,10 @@
               <w:sz w:val="24"/>
               <w:szCs w:val="24"/>
             </w:rPr>
-            <m:t>ssd</m:t>
+            <m:t>ssd=</m:t>
           </m:r>
-          <m:r>
-            <w:rPr>
-              <w:rFonts w:ascii="Cambria Math" w:eastAsia="Times New Roman" w:hAnsi="Cambria Math" w:cstheme="minorHAnsi"/>
-              <w:sz w:val="24"/>
-              <w:szCs w:val="24"/>
-            </w:rPr>
-            <m:t>=</m:t>
-          </m:r>
-          <m:f>
-            <m:fPr>
+          <m:sSup>
+            <m:sSupPr>
               <m:ctrlPr>
                 <w:rPr>
                   <w:rFonts w:ascii="Cambria Math" w:eastAsia="Times New Roman" w:hAnsi="Cambria Math" w:cstheme="minorHAnsi"/>
@@ -1394,10 +1386,12 @@
                   <w:szCs w:val="24"/>
                 </w:rPr>
               </m:ctrlPr>
-            </m:fPr>
-            <m:num>
-              <m:sSub>
-                <m:sSubPr>
+            </m:sSupPr>
+            <m:e>
+              <m:d>
+                <m:dPr>
+                  <m:begChr m:val="["/>
+                  <m:endChr m:val="]"/>
                   <m:ctrlPr>
                     <w:rPr>
                       <w:rFonts w:ascii="Cambria Math" w:eastAsia="Times New Roman" w:hAnsi="Cambria Math" w:cstheme="minorHAnsi"/>
@@ -1406,42 +1400,10 @@
                       <w:szCs w:val="24"/>
                     </w:rPr>
                   </m:ctrlPr>
-                </m:sSubPr>
+                </m:dPr>
                 <m:e>
-                  <m:r>
-                    <w:rPr>
-                      <w:rFonts w:ascii="Cambria Math" w:eastAsia="Times New Roman" w:hAnsi="Cambria Math" w:cstheme="minorHAnsi"/>
-                      <w:sz w:val="24"/>
-                      <w:szCs w:val="24"/>
-                    </w:rPr>
-                    <m:t>Σ</m:t>
-                  </m:r>
-                </m:e>
-                <m:sub>
-                  <m:r>
-                    <w:rPr>
-                      <w:rFonts w:ascii="Cambria Math" w:eastAsia="Times New Roman" w:hAnsi="Cambria Math" w:cstheme="minorHAnsi"/>
-                      <w:sz w:val="24"/>
-                      <w:szCs w:val="24"/>
-                    </w:rPr>
-                    <m:t>i</m:t>
-                  </m:r>
-                </m:sub>
-              </m:sSub>
-              <m:sSup>
-                <m:sSupPr>
-                  <m:ctrlPr>
-                    <w:rPr>
-                      <w:rFonts w:ascii="Cambria Math" w:eastAsia="Times New Roman" w:hAnsi="Cambria Math" w:cstheme="minorHAnsi"/>
-                      <w:i/>
-                      <w:sz w:val="24"/>
-                      <w:szCs w:val="24"/>
-                    </w:rPr>
-                  </m:ctrlPr>
-                </m:sSupPr>
-                <m:e>
-                  <m:d>
-                    <m:dPr>
+                  <m:f>
+                    <m:fPr>
                       <m:ctrlPr>
                         <w:rPr>
                           <w:rFonts w:ascii="Cambria Math" w:eastAsia="Times New Roman" w:hAnsi="Cambria Math" w:cstheme="minorHAnsi"/>
@@ -1450,8 +1412,8 @@
                           <w:szCs w:val="24"/>
                         </w:rPr>
                       </m:ctrlPr>
-                    </m:dPr>
-                    <m:e>
+                    </m:fPr>
+                    <m:num>
                       <m:sSub>
                         <m:sSubPr>
                           <m:ctrlPr>
@@ -1470,7 +1432,7 @@
                               <w:sz w:val="24"/>
                               <w:szCs w:val="24"/>
                             </w:rPr>
-                            <m:t>z</m:t>
+                            <m:t>Σ</m:t>
                           </m:r>
                         </m:e>
                         <m:sub>
@@ -1484,16 +1446,8 @@
                           </m:r>
                         </m:sub>
                       </m:sSub>
-                      <m:r>
-                        <w:rPr>
-                          <w:rFonts w:ascii="Cambria Math" w:eastAsia="Times New Roman" w:hAnsi="Cambria Math" w:cstheme="minorHAnsi"/>
-                          <w:sz w:val="24"/>
-                          <w:szCs w:val="24"/>
-                        </w:rPr>
-                        <m:t>-</m:t>
-                      </m:r>
-                      <m:sSub>
-                        <m:sSubPr>
+                      <m:sSup>
+                        <m:sSupPr>
                           <m:ctrlPr>
                             <w:rPr>
                               <w:rFonts w:ascii="Cambria Math" w:eastAsia="Times New Roman" w:hAnsi="Cambria Math" w:cstheme="minorHAnsi"/>
@@ -1502,62 +1456,134 @@
                               <w:szCs w:val="24"/>
                             </w:rPr>
                           </m:ctrlPr>
-                        </m:sSubPr>
+                        </m:sSupPr>
                         <m:e>
+                          <m:d>
+                            <m:dPr>
+                              <m:ctrlPr>
+                                <w:rPr>
+                                  <w:rFonts w:ascii="Cambria Math" w:eastAsia="Times New Roman" w:hAnsi="Cambria Math" w:cstheme="minorHAnsi"/>
+                                  <w:i/>
+                                  <w:sz w:val="24"/>
+                                  <w:szCs w:val="24"/>
+                                </w:rPr>
+                              </m:ctrlPr>
+                            </m:dPr>
+                            <m:e>
+                              <m:sSub>
+                                <m:sSubPr>
+                                  <m:ctrlPr>
+                                    <w:rPr>
+                                      <w:rFonts w:ascii="Cambria Math" w:eastAsia="Times New Roman" w:hAnsi="Cambria Math" w:cstheme="minorHAnsi"/>
+                                      <w:i/>
+                                      <w:sz w:val="24"/>
+                                      <w:szCs w:val="24"/>
+                                    </w:rPr>
+                                  </m:ctrlPr>
+                                </m:sSubPr>
+                                <m:e>
+                                  <m:r>
+                                    <w:rPr>
+                                      <w:rFonts w:ascii="Cambria Math" w:eastAsia="Times New Roman" w:hAnsi="Cambria Math" w:cstheme="minorHAnsi"/>
+                                      <w:sz w:val="24"/>
+                                      <w:szCs w:val="24"/>
+                                    </w:rPr>
+                                    <m:t>z</m:t>
+                                  </m:r>
+                                </m:e>
+                                <m:sub>
+                                  <m:r>
+                                    <w:rPr>
+                                      <w:rFonts w:ascii="Cambria Math" w:eastAsia="Times New Roman" w:hAnsi="Cambria Math" w:cstheme="minorHAnsi"/>
+                                      <w:sz w:val="24"/>
+                                      <w:szCs w:val="24"/>
+                                    </w:rPr>
+                                    <m:t>i</m:t>
+                                  </m:r>
+                                </m:sub>
+                              </m:sSub>
+                              <m:r>
+                                <w:rPr>
+                                  <w:rFonts w:ascii="Cambria Math" w:eastAsia="Times New Roman" w:hAnsi="Cambria Math" w:cstheme="minorHAnsi"/>
+                                  <w:sz w:val="24"/>
+                                  <w:szCs w:val="24"/>
+                                </w:rPr>
+                                <m:t>-</m:t>
+                              </m:r>
+                              <m:sSub>
+                                <m:sSubPr>
+                                  <m:ctrlPr>
+                                    <w:rPr>
+                                      <w:rFonts w:ascii="Cambria Math" w:eastAsia="Times New Roman" w:hAnsi="Cambria Math" w:cstheme="minorHAnsi"/>
+                                      <w:i/>
+                                      <w:sz w:val="24"/>
+                                      <w:szCs w:val="24"/>
+                                    </w:rPr>
+                                  </m:ctrlPr>
+                                </m:sSubPr>
+                                <m:e>
+                                  <m:r>
+                                    <w:rPr>
+                                      <w:rFonts w:ascii="Cambria Math" w:eastAsia="Times New Roman" w:hAnsi="Cambria Math" w:cstheme="minorHAnsi"/>
+                                      <w:sz w:val="24"/>
+                                      <w:szCs w:val="24"/>
+                                    </w:rPr>
+                                    <m:t>z</m:t>
+                                  </m:r>
+                                </m:e>
+                                <m:sub>
+                                  <m:r>
+                                    <w:rPr>
+                                      <w:rFonts w:ascii="Cambria Math" w:eastAsia="Times New Roman" w:hAnsi="Cambria Math" w:cstheme="minorHAnsi"/>
+                                      <w:sz w:val="24"/>
+                                      <w:szCs w:val="24"/>
+                                    </w:rPr>
+                                    <m:t>mean</m:t>
+                                  </m:r>
+                                </m:sub>
+                              </m:sSub>
+                            </m:e>
+                          </m:d>
+                        </m:e>
+                        <m:sup>
                           <m:r>
                             <w:rPr>
                               <w:rFonts w:ascii="Cambria Math" w:eastAsia="Times New Roman" w:hAnsi="Cambria Math" w:cstheme="minorHAnsi"/>
                               <w:sz w:val="24"/>
                               <w:szCs w:val="24"/>
                             </w:rPr>
-                            <m:t>z</m:t>
+                            <m:t>2</m:t>
                           </m:r>
-                        </m:e>
-                        <m:sub>
-                          <m:r>
-                            <w:rPr>
-                              <w:rFonts w:ascii="Cambria Math" w:eastAsia="Times New Roman" w:hAnsi="Cambria Math" w:cstheme="minorHAnsi"/>
-                              <w:sz w:val="24"/>
-                              <w:szCs w:val="24"/>
-                            </w:rPr>
-                            <m:t>mean</m:t>
-                          </m:r>
-                        </m:sub>
-                      </m:sSub>
-                    </m:e>
-                  </m:d>
+                        </m:sup>
+                      </m:sSup>
+                    </m:num>
+                    <m:den>
+                      <m:r>
+                        <w:rPr>
+                          <w:rFonts w:ascii="Cambria Math" w:eastAsia="Times New Roman" w:hAnsi="Cambria Math" w:cstheme="minorHAnsi"/>
+                          <w:sz w:val="24"/>
+                          <w:szCs w:val="24"/>
+                        </w:rPr>
+                        <m:t>n-1</m:t>
+                      </m:r>
+                    </m:den>
+                  </m:f>
                 </m:e>
-                <m:sup>
-                  <m:r>
-                    <w:rPr>
-                      <w:rFonts w:ascii="Cambria Math" w:eastAsia="Times New Roman" w:hAnsi="Cambria Math" w:cstheme="minorHAnsi"/>
-                      <w:sz w:val="24"/>
-                      <w:szCs w:val="24"/>
-                    </w:rPr>
-                    <m:t>2</m:t>
-                  </m:r>
-                </m:sup>
-              </m:sSup>
-            </m:num>
-            <m:den>
+              </m:d>
+            </m:e>
+            <m:sup>
               <m:r>
                 <w:rPr>
                   <w:rFonts w:ascii="Cambria Math" w:eastAsia="Times New Roman" w:hAnsi="Cambria Math" w:cstheme="minorHAnsi"/>
                   <w:sz w:val="24"/>
                   <w:szCs w:val="24"/>
                 </w:rPr>
-                <m:t>n</m:t>
+                <m:t>1/2</m:t>
               </m:r>
-              <m:r>
-                <w:rPr>
-                  <w:rFonts w:ascii="Cambria Math" w:eastAsia="Times New Roman" w:hAnsi="Cambria Math" w:cstheme="minorHAnsi"/>
-                  <w:sz w:val="24"/>
-                  <w:szCs w:val="24"/>
-                </w:rPr>
-                <m:t>-1</m:t>
-              </m:r>
-            </m:den>
-          </m:f>
+              <w:bookmarkStart w:id="0" w:name="_GoBack"/>
+              <w:bookmarkEnd w:id="0"/>
+            </m:sup>
+          </m:sSup>
         </m:oMath>
       </m:oMathPara>
     </w:p>
@@ -1574,19 +1600,7 @@
         <w:rPr>
           <w:rFonts w:cstheme="minorHAnsi"/>
         </w:rPr>
-        <w:t xml:space="preserve">A regression line provides a simple form of predicting outcomes based on sample data. </w:t>
-      </w:r>
-      <w:r>
-        <w:rPr>
-          <w:rFonts w:cstheme="minorHAnsi"/>
-        </w:rPr>
-        <w:t>The</w:t>
-      </w:r>
-      <w:r>
-        <w:rPr>
-          <w:rFonts w:cstheme="minorHAnsi"/>
-        </w:rPr>
-        <w:t xml:space="preserve"> line relates a set of </w:t>
+        <w:t xml:space="preserve">A regression line provides a simple form of predicting outcomes based on sample data. The line relates a set of </w:t>
       </w:r>
       <w:r>
         <w:rPr>
@@ -1924,15 +1938,7 @@
               <w:sz w:val="24"/>
               <w:szCs w:val="24"/>
             </w:rPr>
-            <m:t>slope</m:t>
-          </m:r>
-          <m:r>
-            <w:rPr>
-              <w:rFonts w:ascii="Cambria Math" w:eastAsia="Times New Roman" w:hAnsi="Cambria Math" w:cstheme="minorHAnsi"/>
-              <w:sz w:val="24"/>
-              <w:szCs w:val="24"/>
-            </w:rPr>
-            <m:t>=</m:t>
+            <m:t>slope=</m:t>
           </m:r>
           <m:f>
             <m:fPr>
@@ -3800,17 +3806,7 @@
           <w:sz w:val="19"/>
           <w:szCs w:val="19"/>
         </w:rPr>
-        <w:t>3.6 10</w:t>
-      </w:r>
-      <w:r>
-        <w:rPr>
-          <w:rFonts w:ascii="Consolas" w:hAnsi="Consolas" w:cs="Consolas"/>
-          <w:b/>
-          <w:color w:val="FF0000"/>
-          <w:sz w:val="19"/>
-          <w:szCs w:val="19"/>
-        </w:rPr>
-        <w:t xml:space="preserve"> </w:t>
+        <w:t xml:space="preserve">3.6 10 </w:t>
       </w:r>
     </w:p>
     <w:p>
@@ -4231,8 +4227,9 @@
           <w:sz w:val="24"/>
           <w:szCs w:val="24"/>
         </w:rPr>
-        <w:t>display</w:t>
-      </w:r>
+        <w:t>displayData</w:t>
+      </w:r>
+      <w:proofErr w:type="spellEnd"/>
       <w:r>
         <w:rPr>
           <w:rFonts w:eastAsia="Times New Roman" w:cstheme="minorHAnsi"/>
@@ -4242,9 +4239,9 @@
           <w:sz w:val="24"/>
           <w:szCs w:val="24"/>
         </w:rPr>
-        <w:t>Data</w:t>
-      </w:r>
-      <w:proofErr w:type="spellEnd"/>
+        <w:t>(</w:t>
+      </w:r>
+      <w:proofErr w:type="spellStart"/>
       <w:r>
         <w:rPr>
           <w:rFonts w:eastAsia="Times New Roman" w:cstheme="minorHAnsi"/>
@@ -4254,9 +4251,9 @@
           <w:sz w:val="24"/>
           <w:szCs w:val="24"/>
         </w:rPr>
-        <w:t>(</w:t>
-      </w:r>
-      <w:proofErr w:type="spellStart"/>
+        <w:t>std</w:t>
+      </w:r>
+      <w:proofErr w:type="spellEnd"/>
       <w:r>
         <w:rPr>
           <w:rFonts w:eastAsia="Times New Roman" w:cstheme="minorHAnsi"/>
@@ -4266,9 +4263,9 @@
           <w:sz w:val="24"/>
           <w:szCs w:val="24"/>
         </w:rPr>
-        <w:t>std</w:t>
-      </w:r>
-      <w:proofErr w:type="spellEnd"/>
+        <w:t>::</w:t>
+      </w:r>
+      <w:proofErr w:type="spellStart"/>
       <w:r>
         <w:rPr>
           <w:rFonts w:eastAsia="Times New Roman" w:cstheme="minorHAnsi"/>
@@ -4278,9 +4275,9 @@
           <w:sz w:val="24"/>
           <w:szCs w:val="24"/>
         </w:rPr>
-        <w:t>::</w:t>
-      </w:r>
-      <w:proofErr w:type="spellStart"/>
+        <w:t>ostream</w:t>
+      </w:r>
+      <w:proofErr w:type="spellEnd"/>
       <w:r>
         <w:rPr>
           <w:rFonts w:eastAsia="Times New Roman" w:cstheme="minorHAnsi"/>
@@ -4290,9 +4287,9 @@
           <w:sz w:val="24"/>
           <w:szCs w:val="24"/>
         </w:rPr>
-        <w:t>ostream</w:t>
-      </w:r>
-      <w:proofErr w:type="spellEnd"/>
+        <w:t xml:space="preserve">&amp; </w:t>
+      </w:r>
+      <w:proofErr w:type="spellStart"/>
       <w:r>
         <w:rPr>
           <w:rFonts w:eastAsia="Times New Roman" w:cstheme="minorHAnsi"/>
@@ -4302,9 +4299,9 @@
           <w:sz w:val="24"/>
           <w:szCs w:val="24"/>
         </w:rPr>
-        <w:t xml:space="preserve">&amp; </w:t>
-      </w:r>
-      <w:proofErr w:type="spellStart"/>
+        <w:t>os</w:t>
+      </w:r>
+      <w:proofErr w:type="spellEnd"/>
       <w:r>
         <w:rPr>
           <w:rFonts w:eastAsia="Times New Roman" w:cstheme="minorHAnsi"/>
@@ -4314,9 +4311,9 @@
           <w:sz w:val="24"/>
           <w:szCs w:val="24"/>
         </w:rPr>
-        <w:t>os</w:t>
-      </w:r>
-      <w:proofErr w:type="spellEnd"/>
+        <w:t xml:space="preserve">) </w:t>
+      </w:r>
+      <w:proofErr w:type="spellStart"/>
       <w:r>
         <w:rPr>
           <w:rFonts w:eastAsia="Times New Roman" w:cstheme="minorHAnsi"/>
@@ -4326,9 +4323,9 @@
           <w:sz w:val="24"/>
           <w:szCs w:val="24"/>
         </w:rPr>
-        <w:t xml:space="preserve">) </w:t>
-      </w:r>
-      <w:proofErr w:type="spellStart"/>
+        <w:t>const</w:t>
+      </w:r>
+      <w:proofErr w:type="spellEnd"/>
       <w:r>
         <w:rPr>
           <w:rFonts w:eastAsia="Times New Roman" w:cstheme="minorHAnsi"/>
@@ -4338,18 +4335,6 @@
           <w:sz w:val="24"/>
           <w:szCs w:val="24"/>
         </w:rPr>
-        <w:t>const</w:t>
-      </w:r>
-      <w:proofErr w:type="spellEnd"/>
-      <w:r>
-        <w:rPr>
-          <w:rFonts w:eastAsia="Times New Roman" w:cstheme="minorHAnsi"/>
-          <w:b/>
-          <w:bCs/>
-          <w:color w:val="000080"/>
-          <w:sz w:val="24"/>
-          <w:szCs w:val="24"/>
-        </w:rPr>
         <w:t xml:space="preserve"> </w:t>
       </w:r>
       <w:r>
@@ -4368,43 +4353,7 @@
           <w:sz w:val="24"/>
           <w:szCs w:val="24"/>
         </w:rPr>
-        <w:t xml:space="preserve">a query that displays the </w:t>
-      </w:r>
-      <w:r>
-        <w:rPr>
-          <w:rFonts w:eastAsia="Times New Roman" w:cstheme="minorHAnsi"/>
-          <w:color w:val="000000"/>
-          <w:sz w:val="24"/>
-          <w:szCs w:val="24"/>
-        </w:rPr>
-        <w:t>x-y data</w:t>
-      </w:r>
-      <w:r>
-        <w:rPr>
-          <w:rFonts w:eastAsia="Times New Roman" w:cstheme="minorHAnsi"/>
-          <w:color w:val="000000"/>
-          <w:sz w:val="24"/>
-          <w:szCs w:val="24"/>
-        </w:rPr>
-        <w:t xml:space="preserve"> </w:t>
-      </w:r>
-      <w:r>
-        <w:rPr>
-          <w:rFonts w:eastAsia="Times New Roman" w:cstheme="minorHAnsi"/>
-          <w:color w:val="000000"/>
-          <w:sz w:val="24"/>
-          <w:szCs w:val="24"/>
-        </w:rPr>
-        <w:t>in the format shown above</w:t>
-      </w:r>
-      <w:r>
-        <w:rPr>
-          <w:rFonts w:eastAsia="Times New Roman" w:cstheme="minorHAnsi"/>
-          <w:color w:val="000000"/>
-          <w:sz w:val="24"/>
-          <w:szCs w:val="24"/>
-        </w:rPr>
-        <w:t xml:space="preserve">. Use </w:t>
+        <w:t xml:space="preserve">a query that displays the x-y data in the format shown above. Use </w:t>
       </w:r>
       <w:r>
         <w:rPr>
@@ -4521,8 +4470,9 @@
           <w:sz w:val="24"/>
           <w:szCs w:val="24"/>
         </w:rPr>
-        <w:t>display</w:t>
-      </w:r>
+        <w:t>displayStatistics</w:t>
+      </w:r>
+      <w:proofErr w:type="spellEnd"/>
       <w:r>
         <w:rPr>
           <w:rFonts w:eastAsia="Times New Roman" w:cstheme="minorHAnsi"/>
@@ -4532,9 +4482,9 @@
           <w:sz w:val="24"/>
           <w:szCs w:val="24"/>
         </w:rPr>
-        <w:t>Statistics</w:t>
-      </w:r>
-      <w:proofErr w:type="spellEnd"/>
+        <w:t>(</w:t>
+      </w:r>
+      <w:proofErr w:type="spellStart"/>
       <w:r>
         <w:rPr>
           <w:rFonts w:eastAsia="Times New Roman" w:cstheme="minorHAnsi"/>
@@ -4544,9 +4494,9 @@
           <w:sz w:val="24"/>
           <w:szCs w:val="24"/>
         </w:rPr>
-        <w:t>(</w:t>
-      </w:r>
-      <w:proofErr w:type="spellStart"/>
+        <w:t>std</w:t>
+      </w:r>
+      <w:proofErr w:type="spellEnd"/>
       <w:r>
         <w:rPr>
           <w:rFonts w:eastAsia="Times New Roman" w:cstheme="minorHAnsi"/>
@@ -4556,9 +4506,9 @@
           <w:sz w:val="24"/>
           <w:szCs w:val="24"/>
         </w:rPr>
-        <w:t>std</w:t>
-      </w:r>
-      <w:proofErr w:type="spellEnd"/>
+        <w:t>::</w:t>
+      </w:r>
+      <w:proofErr w:type="spellStart"/>
       <w:r>
         <w:rPr>
           <w:rFonts w:eastAsia="Times New Roman" w:cstheme="minorHAnsi"/>
@@ -4568,9 +4518,9 @@
           <w:sz w:val="24"/>
           <w:szCs w:val="24"/>
         </w:rPr>
-        <w:t>::</w:t>
-      </w:r>
-      <w:proofErr w:type="spellStart"/>
+        <w:t>ostream</w:t>
+      </w:r>
+      <w:proofErr w:type="spellEnd"/>
       <w:r>
         <w:rPr>
           <w:rFonts w:eastAsia="Times New Roman" w:cstheme="minorHAnsi"/>
@@ -4580,9 +4530,9 @@
           <w:sz w:val="24"/>
           <w:szCs w:val="24"/>
         </w:rPr>
-        <w:t>ostream</w:t>
-      </w:r>
-      <w:proofErr w:type="spellEnd"/>
+        <w:t xml:space="preserve">&amp; </w:t>
+      </w:r>
+      <w:proofErr w:type="spellStart"/>
       <w:r>
         <w:rPr>
           <w:rFonts w:eastAsia="Times New Roman" w:cstheme="minorHAnsi"/>
@@ -4592,9 +4542,9 @@
           <w:sz w:val="24"/>
           <w:szCs w:val="24"/>
         </w:rPr>
-        <w:t xml:space="preserve">&amp; </w:t>
-      </w:r>
-      <w:proofErr w:type="spellStart"/>
+        <w:t>os</w:t>
+      </w:r>
+      <w:proofErr w:type="spellEnd"/>
       <w:r>
         <w:rPr>
           <w:rFonts w:eastAsia="Times New Roman" w:cstheme="minorHAnsi"/>
@@ -4604,9 +4554,9 @@
           <w:sz w:val="24"/>
           <w:szCs w:val="24"/>
         </w:rPr>
-        <w:t>os</w:t>
-      </w:r>
-      <w:proofErr w:type="spellEnd"/>
+        <w:t xml:space="preserve">) </w:t>
+      </w:r>
+      <w:proofErr w:type="spellStart"/>
       <w:r>
         <w:rPr>
           <w:rFonts w:eastAsia="Times New Roman" w:cstheme="minorHAnsi"/>
@@ -4616,9 +4566,9 @@
           <w:sz w:val="24"/>
           <w:szCs w:val="24"/>
         </w:rPr>
-        <w:t xml:space="preserve">) </w:t>
-      </w:r>
-      <w:proofErr w:type="spellStart"/>
+        <w:t>const</w:t>
+      </w:r>
+      <w:proofErr w:type="spellEnd"/>
       <w:r>
         <w:rPr>
           <w:rFonts w:eastAsia="Times New Roman" w:cstheme="minorHAnsi"/>
@@ -4628,18 +4578,6 @@
           <w:sz w:val="24"/>
           <w:szCs w:val="24"/>
         </w:rPr>
-        <w:t>const</w:t>
-      </w:r>
-      <w:proofErr w:type="spellEnd"/>
-      <w:r>
-        <w:rPr>
-          <w:rFonts w:eastAsia="Times New Roman" w:cstheme="minorHAnsi"/>
-          <w:b/>
-          <w:bCs/>
-          <w:color w:val="000080"/>
-          <w:sz w:val="24"/>
-          <w:szCs w:val="24"/>
-        </w:rPr>
         <w:t xml:space="preserve"> </w:t>
       </w:r>
       <w:r>
@@ -4658,25 +4596,7 @@
           <w:sz w:val="24"/>
           <w:szCs w:val="24"/>
         </w:rPr>
-        <w:t xml:space="preserve">a query that displays the </w:t>
-      </w:r>
-      <w:r>
-        <w:rPr>
-          <w:rFonts w:eastAsia="Times New Roman" w:cstheme="minorHAnsi"/>
-          <w:color w:val="000000"/>
-          <w:sz w:val="24"/>
-          <w:szCs w:val="24"/>
-        </w:rPr>
-        <w:t xml:space="preserve">statistics for the current object </w:t>
-      </w:r>
-      <w:r>
-        <w:rPr>
-          <w:rFonts w:eastAsia="Times New Roman" w:cstheme="minorHAnsi"/>
-          <w:color w:val="000000"/>
-          <w:sz w:val="24"/>
-          <w:szCs w:val="24"/>
-        </w:rPr>
-        <w:t xml:space="preserve">in the format shown above. Use the field width and precision specified in </w:t>
+        <w:t xml:space="preserve">a query that displays the statistics for the current object in the format shown above. Use the field width and precision specified in </w:t>
       </w:r>
       <w:r>
         <w:rPr>
@@ -10757,8 +10677,6 @@
         </w:rPr>
         <w:t xml:space="preserve">output of </w:t>
       </w:r>
-      <w:bookmarkStart w:id="0" w:name="_GoBack"/>
-      <w:bookmarkEnd w:id="0"/>
       <w:r>
         <w:rPr>
           <w:rFonts w:eastAsia="Times New Roman" w:cstheme="minorHAnsi"/>
@@ -17023,7 +16941,7 @@
 </file>
 
 <file path=customXml/itemProps1.xml><?xml version="1.0" encoding="utf-8"?>
-<ds:datastoreItem xmlns:ds="http://schemas.openxmlformats.org/officeDocument/2006/customXml" ds:itemID="{494F59C7-B420-4978-948F-9FACC4EFCBB0}">
+<ds:datastoreItem xmlns:ds="http://schemas.openxmlformats.org/officeDocument/2006/customXml" ds:itemID="{9CB24ED3-4634-42B7-A781-35FE925E30E2}">
   <ds:schemaRefs>
     <ds:schemaRef ds:uri="http://schemas.openxmlformats.org/officeDocument/2006/bibliography"/>
   </ds:schemaRefs>

</xml_diff>